<commit_message>
Planteamineto del Problema Finalizado SC
</commit_message>
<xml_diff>
--- a/Estructura.docx
+++ b/Estructura.docx
@@ -401,7 +401,6 @@
         <w:pStyle w:val="Ttulo1"/>
       </w:pPr>
       <w:r>
-        <w:lastRenderedPageBreak/>
         <w:t>CAPITULO I: INTRODUCCIÓN</w:t>
       </w:r>
     </w:p>
@@ -704,7 +703,6 @@
           <w:noProof/>
           <w:lang w:val="en-US"/>
         </w:rPr>
-        <w:lastRenderedPageBreak/>
         <w:t xml:space="preserve">Suspendisse dui purus, scelerisque at, vulputate vitae, pretium mattis, nunc. </w:t>
       </w:r>
       <w:r>
@@ -815,6 +813,7 @@
         </w:numPr>
       </w:pPr>
       <w:r>
+        <w:lastRenderedPageBreak/>
         <w:t>Planteamiento del Problema</w:t>
       </w:r>
     </w:p>
@@ -1476,6 +1475,7 @@
         </w:rPr>
         <w:t xml:space="preserve">1.2.1. </w:t>
       </w:r>
+      <w:bookmarkStart w:id="2" w:name="_Hlk175062347"/>
       <w:proofErr w:type="spellStart"/>
       <w:r>
         <w:rPr>
@@ -1499,6 +1499,7 @@
       </w:r>
       <w:proofErr w:type="spellEnd"/>
     </w:p>
+    <w:bookmarkEnd w:id="2"/>
     <w:p>
       <w:pPr>
         <w:spacing w:line="360" w:lineRule="auto"/>
@@ -1659,13 +1660,18 @@
     </w:p>
     <w:p>
       <w:pPr>
+        <w:pStyle w:val="Ttulo2"/>
         <w:rPr>
           <w:rStyle w:val="Ttulo2Car"/>
+          <w:b/>
+          <w:bCs/>
         </w:rPr>
       </w:pPr>
       <w:r>
         <w:rPr>
           <w:rStyle w:val="Ttulo2Car"/>
+          <w:b/>
+          <w:bCs/>
         </w:rPr>
         <w:t>1.3. Objetivos de la Investigación</w:t>
       </w:r>
@@ -1679,94 +1685,142 @@
       </w:pPr>
       <w:proofErr w:type="spellStart"/>
       <w:r>
-        <w:rPr>
-          <w:lang w:val="en-US"/>
-        </w:rPr>
         <w:t>Suspendisse</w:t>
       </w:r>
       <w:proofErr w:type="spellEnd"/>
       <w:r>
-        <w:rPr>
-          <w:lang w:val="en-US"/>
-        </w:rPr>
-        <w:t xml:space="preserve"> dui </w:t>
-      </w:r>
-      <w:proofErr w:type="spellStart"/>
-      <w:r>
-        <w:rPr>
-          <w:lang w:val="en-US"/>
-        </w:rPr>
+        <w:t xml:space="preserve"> </w:t>
+      </w:r>
+      <w:proofErr w:type="spellStart"/>
+      <w:r>
+        <w:t>dui</w:t>
+      </w:r>
+      <w:proofErr w:type="spellEnd"/>
+      <w:r>
+        <w:t xml:space="preserve"> </w:t>
+      </w:r>
+      <w:proofErr w:type="spellStart"/>
+      <w:r>
         <w:t>purus</w:t>
       </w:r>
       <w:proofErr w:type="spellEnd"/>
       <w:r>
-        <w:rPr>
-          <w:lang w:val="en-US"/>
-        </w:rPr>
         <w:t xml:space="preserve">, </w:t>
       </w:r>
       <w:proofErr w:type="spellStart"/>
       <w:r>
-        <w:rPr>
-          <w:lang w:val="en-US"/>
-        </w:rPr>
         <w:t>scelerisque</w:t>
       </w:r>
       <w:proofErr w:type="spellEnd"/>
       <w:r>
-        <w:rPr>
-          <w:lang w:val="en-US"/>
-        </w:rPr>
         <w:t xml:space="preserve"> at, </w:t>
       </w:r>
       <w:proofErr w:type="spellStart"/>
       <w:r>
-        <w:rPr>
-          <w:lang w:val="en-US"/>
-        </w:rPr>
         <w:t>vulputate</w:t>
       </w:r>
       <w:proofErr w:type="spellEnd"/>
       <w:r>
-        <w:rPr>
-          <w:lang w:val="en-US"/>
-        </w:rPr>
         <w:t xml:space="preserve"> vitae, </w:t>
       </w:r>
       <w:proofErr w:type="spellStart"/>
       <w:r>
-        <w:rPr>
-          <w:lang w:val="en-US"/>
-        </w:rPr>
         <w:t>pretium</w:t>
       </w:r>
       <w:proofErr w:type="spellEnd"/>
       <w:r>
-        <w:rPr>
-          <w:lang w:val="en-US"/>
-        </w:rPr>
-        <w:t xml:space="preserve"> </w:t>
-      </w:r>
-      <w:proofErr w:type="spellStart"/>
-      <w:r>
-        <w:rPr>
-          <w:lang w:val="en-US"/>
-        </w:rPr>
+        <w:t xml:space="preserve"> </w:t>
+      </w:r>
+      <w:proofErr w:type="spellStart"/>
+      <w:r>
         <w:t>mattis</w:t>
       </w:r>
       <w:proofErr w:type="spellEnd"/>
       <w:r>
-        <w:rPr>
-          <w:lang w:val="en-US"/>
-        </w:rPr>
-        <w:t xml:space="preserve">, </w:t>
-      </w:r>
-      <w:proofErr w:type="spellStart"/>
-      <w:r>
-        <w:rPr>
-          <w:lang w:val="en-US"/>
-        </w:rPr>
-        <w:t>nunc</w:t>
+        <w:t xml:space="preserve">, nunc. </w:t>
+      </w:r>
+      <w:r>
+        <w:rPr>
+          <w:lang w:val="en-US"/>
+        </w:rPr>
+        <w:t xml:space="preserve">Mauris </w:t>
+      </w:r>
+      <w:proofErr w:type="spellStart"/>
+      <w:r>
+        <w:rPr>
+          <w:lang w:val="en-US"/>
+        </w:rPr>
+        <w:t>eget</w:t>
+      </w:r>
+      <w:proofErr w:type="spellEnd"/>
+      <w:r>
+        <w:rPr>
+          <w:lang w:val="en-US"/>
+        </w:rPr>
+        <w:t xml:space="preserve"> </w:t>
+      </w:r>
+      <w:proofErr w:type="spellStart"/>
+      <w:r>
+        <w:rPr>
+          <w:lang w:val="en-US"/>
+        </w:rPr>
+        <w:t>neque</w:t>
+      </w:r>
+      <w:proofErr w:type="spellEnd"/>
+      <w:r>
+        <w:rPr>
+          <w:lang w:val="en-US"/>
+        </w:rPr>
+        <w:t xml:space="preserve"> at </w:t>
+      </w:r>
+      <w:proofErr w:type="spellStart"/>
+      <w:r>
+        <w:rPr>
+          <w:lang w:val="en-US"/>
+        </w:rPr>
+        <w:t>sem</w:t>
+      </w:r>
+      <w:proofErr w:type="spellEnd"/>
+      <w:r>
+        <w:rPr>
+          <w:lang w:val="en-US"/>
+        </w:rPr>
+        <w:t xml:space="preserve"> </w:t>
+      </w:r>
+      <w:proofErr w:type="spellStart"/>
+      <w:r>
+        <w:rPr>
+          <w:lang w:val="en-US"/>
+        </w:rPr>
+        <w:t>venenatis</w:t>
+      </w:r>
+      <w:proofErr w:type="spellEnd"/>
+      <w:r>
+        <w:rPr>
+          <w:lang w:val="en-US"/>
+        </w:rPr>
+        <w:t xml:space="preserve"> </w:t>
+      </w:r>
+      <w:proofErr w:type="spellStart"/>
+      <w:r>
+        <w:rPr>
+          <w:lang w:val="en-US"/>
+        </w:rPr>
+        <w:t>eleifend</w:t>
+      </w:r>
+      <w:proofErr w:type="spellEnd"/>
+      <w:r>
+        <w:rPr>
+          <w:lang w:val="en-US"/>
+        </w:rPr>
+        <w:t xml:space="preserve">. Ut </w:t>
+      </w:r>
+      <w:proofErr w:type="spellStart"/>
+      <w:r>
+        <w:rPr>
+          <w:lang w:val="en-US"/>
+        </w:rPr>
+        <w:t>nonummy</w:t>
       </w:r>
       <w:proofErr w:type="spellEnd"/>
       <w:r>
@@ -1775,124 +1829,13 @@
         </w:rPr>
         <w:t xml:space="preserve">. </w:t>
       </w:r>
-      <w:r>
-        <w:rPr>
-          <w:lang w:val="en-US"/>
-        </w:rPr>
-        <w:t xml:space="preserve">Mauris </w:t>
-      </w:r>
-      <w:proofErr w:type="spellStart"/>
-      <w:r>
-        <w:rPr>
-          <w:lang w:val="en-US"/>
-        </w:rPr>
-        <w:t>eget</w:t>
-      </w:r>
-      <w:proofErr w:type="spellEnd"/>
-      <w:r>
-        <w:rPr>
-          <w:lang w:val="en-US"/>
-        </w:rPr>
-        <w:t xml:space="preserve"> </w:t>
-      </w:r>
-      <w:proofErr w:type="spellStart"/>
-      <w:r>
-        <w:rPr>
-          <w:lang w:val="en-US"/>
-        </w:rPr>
-        <w:t>neque</w:t>
-      </w:r>
-      <w:proofErr w:type="spellEnd"/>
-      <w:r>
-        <w:rPr>
-          <w:lang w:val="en-US"/>
-        </w:rPr>
-        <w:t xml:space="preserve"> at </w:t>
-      </w:r>
-      <w:proofErr w:type="spellStart"/>
-      <w:r>
-        <w:rPr>
-          <w:lang w:val="en-US"/>
-        </w:rPr>
-        <w:t>sem</w:t>
-      </w:r>
-      <w:proofErr w:type="spellEnd"/>
-      <w:r>
-        <w:rPr>
-          <w:lang w:val="en-US"/>
-        </w:rPr>
-        <w:t xml:space="preserve"> </w:t>
-      </w:r>
-      <w:proofErr w:type="spellStart"/>
-      <w:r>
-        <w:rPr>
-          <w:lang w:val="en-US"/>
-        </w:rPr>
-        <w:t>venenatis</w:t>
-      </w:r>
-      <w:proofErr w:type="spellEnd"/>
-      <w:r>
-        <w:rPr>
-          <w:lang w:val="en-US"/>
-        </w:rPr>
-        <w:t xml:space="preserve"> </w:t>
-      </w:r>
-      <w:proofErr w:type="spellStart"/>
-      <w:r>
-        <w:rPr>
-          <w:lang w:val="en-US"/>
-        </w:rPr>
-        <w:t>eleifend</w:t>
-      </w:r>
-      <w:proofErr w:type="spellEnd"/>
-      <w:r>
-        <w:rPr>
-          <w:lang w:val="en-US"/>
-        </w:rPr>
-        <w:t xml:space="preserve">. Ut </w:t>
-      </w:r>
-      <w:proofErr w:type="spellStart"/>
-      <w:r>
-        <w:rPr>
-          <w:lang w:val="en-US"/>
-        </w:rPr>
-        <w:t>nonummy</w:t>
-      </w:r>
-      <w:proofErr w:type="spellEnd"/>
-      <w:r>
-        <w:rPr>
-          <w:lang w:val="en-US"/>
-        </w:rPr>
-        <w:t xml:space="preserve">. </w:t>
-      </w:r>
     </w:p>
     <w:p>
       <w:pPr>
         <w:pStyle w:val="Ttulo3"/>
-        <w:rPr>
-          <w:lang w:val="en-US"/>
-        </w:rPr>
-      </w:pPr>
-      <w:r>
-        <w:rPr>
-          <w:lang w:val="en-US"/>
-        </w:rPr>
-        <w:lastRenderedPageBreak/>
-        <w:t xml:space="preserve">1.3.1 </w:t>
-      </w:r>
-      <w:proofErr w:type="spellStart"/>
-      <w:r>
-        <w:rPr>
-          <w:lang w:val="en-US"/>
-        </w:rPr>
-        <w:t>Objetivo</w:t>
-      </w:r>
-      <w:proofErr w:type="spellEnd"/>
-      <w:r>
-        <w:rPr>
-          <w:lang w:val="en-US"/>
-        </w:rPr>
-        <w:t xml:space="preserve"> General </w:t>
+      </w:pPr>
+      <w:r>
+        <w:t xml:space="preserve">1.3.1 Objetivo General </w:t>
       </w:r>
     </w:p>
     <w:p>

</xml_diff>